<commit_message>
updated document & added first notebook.
</commit_message>
<xml_diff>
--- a/MACHINE LEARNING SPECIALIZATION.docx
+++ b/MACHINE LEARNING SPECIALIZATION.docx
@@ -232,13 +232,7 @@
         </w:numPr>
       </w:pPr>
       <w:r>
-        <w:t>Input X (</w:t>
-      </w:r>
-      <w:r>
-        <w:t>audio</w:t>
-      </w:r>
-      <w:r>
-        <w:t xml:space="preserve">) </w:t>
+        <w:t xml:space="preserve">Input X (audio) </w:t>
       </w:r>
       <w:r>
         <w:sym w:font="Wingdings" w:char="F0E0"/>
@@ -256,19 +250,7 @@
         <w:sym w:font="Wingdings" w:char="F0E0"/>
       </w:r>
       <w:r>
-        <w:t xml:space="preserve"> Output Y</w:t>
-      </w:r>
-      <w:r>
-        <w:t xml:space="preserve"> (text transcripts</w:t>
-      </w:r>
-      <w:r>
-        <w:t>) | Application (</w:t>
-      </w:r>
-      <w:r>
-        <w:t>speech recognition</w:t>
-      </w:r>
-      <w:r>
-        <w:t>)</w:t>
+        <w:t xml:space="preserve"> Output Y (text transcripts) | Application (speech recognition)</w:t>
       </w:r>
     </w:p>
     <w:p>
@@ -280,13 +262,7 @@
         </w:numPr>
       </w:pPr>
       <w:r>
-        <w:t>Input X (</w:t>
-      </w:r>
-      <w:r>
-        <w:t>English</w:t>
-      </w:r>
-      <w:r>
-        <w:t xml:space="preserve">) </w:t>
+        <w:t xml:space="preserve">Input X (English) </w:t>
       </w:r>
       <w:r>
         <w:sym w:font="Wingdings" w:char="F0E0"/>
@@ -304,19 +280,7 @@
         <w:sym w:font="Wingdings" w:char="F0E0"/>
       </w:r>
       <w:r>
-        <w:t xml:space="preserve"> Output Y (</w:t>
-      </w:r>
-      <w:r>
-        <w:t>Spanish</w:t>
-      </w:r>
-      <w:r>
-        <w:t>) | Application (</w:t>
-      </w:r>
-      <w:r>
-        <w:t>machine translation</w:t>
-      </w:r>
-      <w:r>
-        <w:t>)</w:t>
+        <w:t xml:space="preserve"> Output Y (Spanish) | Application (machine translation)</w:t>
       </w:r>
     </w:p>
     <w:p>
@@ -328,13 +292,7 @@
         </w:numPr>
       </w:pPr>
       <w:r>
-        <w:t>Input X (</w:t>
-      </w:r>
-      <w:r>
-        <w:t>ad, user info</w:t>
-      </w:r>
-      <w:r>
-        <w:t xml:space="preserve">) </w:t>
+        <w:t xml:space="preserve">Input X (ad, user info) </w:t>
       </w:r>
       <w:r>
         <w:sym w:font="Wingdings" w:char="F0E0"/>
@@ -360,16 +318,7 @@
       </w:r>
       <w:proofErr w:type="gramEnd"/>
       <w:r>
-        <w:t xml:space="preserve"> 0/1</w:t>
-      </w:r>
-      <w:r>
-        <w:t>) | Application (</w:t>
-      </w:r>
-      <w:r>
-        <w:t>Online advertising</w:t>
-      </w:r>
-      <w:r>
-        <w:t>)</w:t>
+        <w:t xml:space="preserve"> 0/1) | Application (Online advertising)</w:t>
       </w:r>
     </w:p>
     <w:p>
@@ -381,13 +330,7 @@
         </w:numPr>
       </w:pPr>
       <w:r>
-        <w:t>Input X (</w:t>
-      </w:r>
-      <w:r>
-        <w:t>image, radar info</w:t>
-      </w:r>
-      <w:r>
-        <w:t xml:space="preserve">) </w:t>
+        <w:t xml:space="preserve">Input X (image, radar info) </w:t>
       </w:r>
       <w:r>
         <w:sym w:font="Wingdings" w:char="F0E0"/>
@@ -405,19 +348,7 @@
         <w:sym w:font="Wingdings" w:char="F0E0"/>
       </w:r>
       <w:r>
-        <w:t xml:space="preserve"> Output Y (</w:t>
-      </w:r>
-      <w:r>
-        <w:t>position of other cars</w:t>
-      </w:r>
-      <w:r>
-        <w:t>) | Application (</w:t>
-      </w:r>
-      <w:r>
-        <w:t>Self-driving cars</w:t>
-      </w:r>
-      <w:r>
-        <w:t>)</w:t>
+        <w:t xml:space="preserve"> Output Y (position of other cars) | Application (Self-driving cars)</w:t>
       </w:r>
     </w:p>
     <w:p>
@@ -429,13 +360,7 @@
         </w:numPr>
       </w:pPr>
       <w:r>
-        <w:t>Input X (</w:t>
-      </w:r>
-      <w:r>
-        <w:t>image of phone</w:t>
-      </w:r>
-      <w:r>
-        <w:t xml:space="preserve">) </w:t>
+        <w:t xml:space="preserve">Input X (image of phone) </w:t>
       </w:r>
       <w:r>
         <w:sym w:font="Wingdings" w:char="F0E0"/>
@@ -461,16 +386,7 @@
       </w:r>
       <w:proofErr w:type="gramEnd"/>
       <w:r>
-        <w:t xml:space="preserve"> 0/1</w:t>
-      </w:r>
-      <w:r>
-        <w:t>) | Application (</w:t>
-      </w:r>
-      <w:r>
-        <w:t>Visual inspection</w:t>
-      </w:r>
-      <w:r>
-        <w:t>)</w:t>
+        <w:t xml:space="preserve"> 0/1) | Application (Visual inspection)</w:t>
       </w:r>
     </w:p>
     <w:p>
@@ -684,6 +600,9 @@
         <w:t>is a type of machine learning that learns from data without human supervision. Unlike supervised learning, unsupervised machine learning models are given unlabeled data and allowed to discover patterns and insights without any explicit guidance or instruction.</w:t>
       </w:r>
       <w:r>
+        <w:t xml:space="preserve"> We basically provide some data X and it produces insights that what group this is or what this thing can relate to and so on.</w:t>
+      </w:r>
+      <w:r>
         <w:tab/>
       </w:r>
     </w:p>
@@ -728,6 +647,9 @@
     </w:p>
     <w:p>
       <w:r>
+        <w:rPr>
+          <w:noProof/>
+        </w:rPr>
         <w:drawing>
           <wp:inline distT="0" distB="0" distL="0" distR="0" wp14:anchorId="72B06DE9" wp14:editId="38D00C25">
             <wp:extent cx="4785360" cy="2432047"/>
@@ -788,6 +710,9 @@
     </w:p>
     <w:p>
       <w:r>
+        <w:rPr>
+          <w:noProof/>
+        </w:rPr>
         <w:drawing>
           <wp:inline distT="0" distB="0" distL="0" distR="0" wp14:anchorId="2AB5987F" wp14:editId="05867605">
             <wp:extent cx="4765343" cy="2545080"/>
@@ -901,6 +826,1545 @@
       <w:r>
         <w:t xml:space="preserve"> </w:t>
       </w:r>
+    </w:p>
+    <w:p/>
+    <w:p/>
+    <w:p/>
+    <w:p/>
+    <w:p/>
+    <w:p/>
+    <w:p/>
+    <w:p/>
+    <w:p/>
+    <w:p/>
+    <w:p/>
+    <w:p/>
+    <w:p/>
+    <w:p/>
+    <w:p/>
+    <w:p/>
+    <w:p>
+      <w:pPr>
+        <w:rPr>
+          <w:b/>
+          <w:bCs/>
+          <w:sz w:val="48"/>
+          <w:szCs w:val="48"/>
+        </w:rPr>
+      </w:pPr>
+      <w:r>
+        <w:rPr>
+          <w:b/>
+          <w:bCs/>
+          <w:sz w:val="48"/>
+          <w:szCs w:val="48"/>
+        </w:rPr>
+        <w:lastRenderedPageBreak/>
+        <w:t>Regression</w:t>
+      </w:r>
+      <w:r>
+        <w:rPr>
+          <w:b/>
+          <w:bCs/>
+          <w:sz w:val="48"/>
+          <w:szCs w:val="48"/>
+        </w:rPr>
+        <w:t xml:space="preserve"> Model</w:t>
+      </w:r>
+      <w:r>
+        <w:rPr>
+          <w:b/>
+          <w:bCs/>
+          <w:sz w:val="48"/>
+          <w:szCs w:val="48"/>
+        </w:rPr>
+        <w:t>:</w:t>
+      </w:r>
+    </w:p>
+    <w:p>
+      <w:pPr>
+        <w:rPr>
+          <w:sz w:val="24"/>
+          <w:szCs w:val="24"/>
+        </w:rPr>
+      </w:pPr>
+      <w:r>
+        <w:rPr>
+          <w:sz w:val="24"/>
+          <w:szCs w:val="24"/>
+        </w:rPr>
+        <w:t>It is a type of supervised learning and it predict numbers.</w:t>
+      </w:r>
+    </w:p>
+    <w:p>
+      <w:pPr>
+        <w:rPr>
+          <w:b/>
+          <w:bCs/>
+          <w:sz w:val="24"/>
+          <w:szCs w:val="24"/>
+        </w:rPr>
+      </w:pPr>
+      <w:r>
+        <w:rPr>
+          <w:b/>
+          <w:bCs/>
+          <w:sz w:val="24"/>
+          <w:szCs w:val="24"/>
+        </w:rPr>
+        <w:t>Linear regression with one variable:</w:t>
+      </w:r>
+    </w:p>
+    <w:p>
+      <w:pPr>
+        <w:rPr>
+          <w:b/>
+          <w:bCs/>
+          <w:sz w:val="36"/>
+          <w:szCs w:val="36"/>
+          <w:u w:val="single"/>
+        </w:rPr>
+      </w:pPr>
+      <w:r>
+        <w:rPr>
+          <w:b/>
+          <w:bCs/>
+          <w:sz w:val="36"/>
+          <w:szCs w:val="36"/>
+          <w:u w:val="single"/>
+        </w:rPr>
+        <w:t xml:space="preserve">Linear regression model part 1: </w:t>
+      </w:r>
+    </w:p>
+    <w:p>
+      <w:pPr>
+        <w:rPr>
+          <w:sz w:val="24"/>
+          <w:szCs w:val="24"/>
+        </w:rPr>
+      </w:pPr>
+      <w:r>
+        <w:rPr>
+          <w:b/>
+          <w:bCs/>
+          <w:sz w:val="24"/>
+          <w:szCs w:val="24"/>
+        </w:rPr>
+        <w:tab/>
+      </w:r>
+      <w:r>
+        <w:rPr>
+          <w:sz w:val="24"/>
+          <w:szCs w:val="24"/>
+        </w:rPr>
+        <w:t>Predicts number such as 220,000 or 1.5 or -33.5</w:t>
+      </w:r>
+      <w:r>
+        <w:rPr>
+          <w:sz w:val="24"/>
+          <w:szCs w:val="24"/>
+        </w:rPr>
+        <w:t>. Linear regression is one example of a regression model. There are also other models for addressing regression problems to.</w:t>
+      </w:r>
+    </w:p>
+    <w:p>
+      <w:pPr>
+        <w:rPr>
+          <w:sz w:val="24"/>
+          <w:szCs w:val="24"/>
+        </w:rPr>
+      </w:pPr>
+    </w:p>
+    <w:p>
+      <w:pPr>
+        <w:rPr>
+          <w:b/>
+          <w:bCs/>
+          <w:sz w:val="48"/>
+          <w:szCs w:val="48"/>
+        </w:rPr>
+      </w:pPr>
+      <w:r>
+        <w:rPr>
+          <w:b/>
+          <w:bCs/>
+          <w:sz w:val="48"/>
+          <w:szCs w:val="48"/>
+        </w:rPr>
+        <w:t>Classification Model:</w:t>
+      </w:r>
+    </w:p>
+    <w:p>
+      <w:pPr>
+        <w:rPr>
+          <w:sz w:val="28"/>
+          <w:szCs w:val="28"/>
+        </w:rPr>
+      </w:pPr>
+      <w:r>
+        <w:rPr>
+          <w:sz w:val="28"/>
+          <w:szCs w:val="28"/>
+        </w:rPr>
+        <w:tab/>
+        <w:t xml:space="preserve">It predicts categories or discrete categories. Such as a picture is a cat or a dog. Or predict if a patient </w:t>
+      </w:r>
+      <w:proofErr w:type="gramStart"/>
+      <w:r>
+        <w:rPr>
+          <w:sz w:val="28"/>
+          <w:szCs w:val="28"/>
+        </w:rPr>
+        <w:t>have</w:t>
+      </w:r>
+      <w:proofErr w:type="gramEnd"/>
+      <w:r>
+        <w:rPr>
+          <w:sz w:val="28"/>
+          <w:szCs w:val="28"/>
+        </w:rPr>
+        <w:t xml:space="preserve"> a particular disease. </w:t>
+      </w:r>
+    </w:p>
+    <w:p>
+      <w:pPr>
+        <w:rPr>
+          <w:sz w:val="28"/>
+          <w:szCs w:val="28"/>
+        </w:rPr>
+      </w:pPr>
+    </w:p>
+    <w:p>
+      <w:pPr>
+        <w:rPr>
+          <w:sz w:val="28"/>
+          <w:szCs w:val="28"/>
+        </w:rPr>
+      </w:pPr>
+      <w:r>
+        <w:rPr>
+          <w:sz w:val="28"/>
+          <w:szCs w:val="28"/>
+        </w:rPr>
+        <w:t>Difference between classification and regression:</w:t>
+      </w:r>
+    </w:p>
+    <w:p>
+      <w:pPr>
+        <w:rPr>
+          <w:sz w:val="28"/>
+          <w:szCs w:val="28"/>
+        </w:rPr>
+      </w:pPr>
+      <w:r>
+        <w:rPr>
+          <w:sz w:val="28"/>
+          <w:szCs w:val="28"/>
+        </w:rPr>
+        <w:tab/>
+        <w:t xml:space="preserve">In classification there are only a small number of possible outputs. If your model recognizes cat vs dog then that’s two possible outputs or maybe you want to recognize 10 possible conditions of a patient. </w:t>
+      </w:r>
+      <w:proofErr w:type="gramStart"/>
+      <w:r>
+        <w:rPr>
+          <w:sz w:val="28"/>
+          <w:szCs w:val="28"/>
+        </w:rPr>
+        <w:t>So</w:t>
+      </w:r>
+      <w:proofErr w:type="gramEnd"/>
+      <w:r>
+        <w:rPr>
+          <w:sz w:val="28"/>
+          <w:szCs w:val="28"/>
+        </w:rPr>
+        <w:t xml:space="preserve"> there’s a discrete(separate) finite set of possible output.</w:t>
+      </w:r>
+      <w:r>
+        <w:rPr>
+          <w:sz w:val="28"/>
+          <w:szCs w:val="28"/>
+        </w:rPr>
+        <w:t xml:space="preserve"> We call it classification problem. </w:t>
+      </w:r>
+      <w:proofErr w:type="spellStart"/>
+      <w:r>
+        <w:rPr>
+          <w:sz w:val="28"/>
+          <w:szCs w:val="28"/>
+        </w:rPr>
+        <w:t>Where as</w:t>
+      </w:r>
+      <w:proofErr w:type="spellEnd"/>
+      <w:r>
+        <w:rPr>
+          <w:sz w:val="28"/>
+          <w:szCs w:val="28"/>
+        </w:rPr>
+        <w:t xml:space="preserve">, </w:t>
+      </w:r>
+      <w:proofErr w:type="gramStart"/>
+      <w:r>
+        <w:rPr>
+          <w:sz w:val="28"/>
+          <w:szCs w:val="28"/>
+        </w:rPr>
+        <w:t>In</w:t>
+      </w:r>
+      <w:proofErr w:type="gramEnd"/>
+      <w:r>
+        <w:rPr>
+          <w:sz w:val="28"/>
+          <w:szCs w:val="28"/>
+        </w:rPr>
+        <w:t xml:space="preserve"> regression there are infinity many possible numbers that the model could output.</w:t>
+      </w:r>
+    </w:p>
+    <w:p>
+      <w:pPr>
+        <w:rPr>
+          <w:sz w:val="28"/>
+          <w:szCs w:val="28"/>
+        </w:rPr>
+      </w:pPr>
+    </w:p>
+    <w:p>
+      <w:pPr>
+        <w:rPr>
+          <w:sz w:val="28"/>
+          <w:szCs w:val="28"/>
+        </w:rPr>
+      </w:pPr>
+      <w:r>
+        <w:rPr>
+          <w:sz w:val="28"/>
+          <w:szCs w:val="28"/>
+        </w:rPr>
+        <w:drawing>
+          <wp:inline distT="0" distB="0" distL="0" distR="0" wp14:anchorId="4257AC6E" wp14:editId="3D16648A">
+            <wp:extent cx="3604260" cy="2119428"/>
+            <wp:effectExtent l="0" t="0" r="0" b="0"/>
+            <wp:docPr id="1235641144" name="Picture 1"/>
+            <wp:cNvGraphicFramePr>
+              <a:graphicFrameLocks xmlns:a="http://schemas.openxmlformats.org/drawingml/2006/main" noChangeAspect="1"/>
+            </wp:cNvGraphicFramePr>
+            <a:graphic xmlns:a="http://schemas.openxmlformats.org/drawingml/2006/main">
+              <a:graphicData uri="http://schemas.openxmlformats.org/drawingml/2006/picture">
+                <pic:pic xmlns:pic="http://schemas.openxmlformats.org/drawingml/2006/picture">
+                  <pic:nvPicPr>
+                    <pic:cNvPr id="1235641144" name=""/>
+                    <pic:cNvPicPr/>
+                  </pic:nvPicPr>
+                  <pic:blipFill>
+                    <a:blip r:embed="rId7"/>
+                    <a:stretch>
+                      <a:fillRect/>
+                    </a:stretch>
+                  </pic:blipFill>
+                  <pic:spPr>
+                    <a:xfrm>
+                      <a:off x="0" y="0"/>
+                      <a:ext cx="3611632" cy="2123763"/>
+                    </a:xfrm>
+                    <a:prstGeom prst="rect">
+                      <a:avLst/>
+                    </a:prstGeom>
+                  </pic:spPr>
+                </pic:pic>
+              </a:graphicData>
+            </a:graphic>
+          </wp:inline>
+        </w:drawing>
+      </w:r>
+    </w:p>
+    <w:p>
+      <w:pPr>
+        <w:rPr>
+          <w:b/>
+          <w:bCs/>
+          <w:sz w:val="28"/>
+          <w:szCs w:val="28"/>
+        </w:rPr>
+      </w:pPr>
+      <w:r>
+        <w:rPr>
+          <w:b/>
+          <w:bCs/>
+          <w:sz w:val="28"/>
+          <w:szCs w:val="28"/>
+        </w:rPr>
+        <w:t>Each cross corresponding to one row of the table.</w:t>
+      </w:r>
+    </w:p>
+    <w:p>
+      <w:pPr>
+        <w:rPr>
+          <w:b/>
+          <w:bCs/>
+          <w:sz w:val="28"/>
+          <w:szCs w:val="28"/>
+        </w:rPr>
+      </w:pPr>
+    </w:p>
+    <w:p>
+      <w:pPr>
+        <w:rPr>
+          <w:b/>
+          <w:bCs/>
+          <w:sz w:val="28"/>
+          <w:szCs w:val="28"/>
+        </w:rPr>
+      </w:pPr>
+      <w:r>
+        <w:rPr>
+          <w:b/>
+          <w:bCs/>
+          <w:sz w:val="28"/>
+          <w:szCs w:val="28"/>
+        </w:rPr>
+        <w:t>Terminology:</w:t>
+      </w:r>
+    </w:p>
+    <w:p>
+      <w:pPr>
+        <w:rPr>
+          <w:sz w:val="28"/>
+          <w:szCs w:val="28"/>
+        </w:rPr>
+      </w:pPr>
+      <w:r>
+        <w:rPr>
+          <w:sz w:val="28"/>
+          <w:szCs w:val="28"/>
+        </w:rPr>
+        <w:t>The dataset that is used to train the model is called a training set.</w:t>
+      </w:r>
+    </w:p>
+    <w:p>
+      <w:pPr>
+        <w:rPr>
+          <w:sz w:val="28"/>
+          <w:szCs w:val="28"/>
+        </w:rPr>
+      </w:pPr>
+      <w:r>
+        <w:rPr>
+          <w:sz w:val="28"/>
+          <w:szCs w:val="28"/>
+        </w:rPr>
+        <w:t xml:space="preserve">To predict the unknown value or number from </w:t>
+      </w:r>
+      <w:proofErr w:type="gramStart"/>
+      <w:r>
+        <w:rPr>
+          <w:sz w:val="28"/>
+          <w:szCs w:val="28"/>
+        </w:rPr>
+        <w:t>a  dataset</w:t>
+      </w:r>
+      <w:proofErr w:type="gramEnd"/>
+      <w:r>
+        <w:rPr>
+          <w:sz w:val="28"/>
+          <w:szCs w:val="28"/>
+        </w:rPr>
+        <w:t>, we first train the model from training set and then model can predict that unknown value or a number.</w:t>
+      </w:r>
+    </w:p>
+    <w:p>
+      <w:pPr>
+        <w:rPr>
+          <w:sz w:val="28"/>
+          <w:szCs w:val="28"/>
+        </w:rPr>
+      </w:pPr>
+    </w:p>
+    <w:p>
+      <w:pPr>
+        <w:rPr>
+          <w:b/>
+          <w:bCs/>
+          <w:sz w:val="28"/>
+          <w:szCs w:val="28"/>
+        </w:rPr>
+      </w:pPr>
+      <w:r>
+        <w:rPr>
+          <w:b/>
+          <w:bCs/>
+          <w:sz w:val="28"/>
+          <w:szCs w:val="28"/>
+        </w:rPr>
+        <w:t>Notation:</w:t>
+      </w:r>
+    </w:p>
+    <w:p>
+      <w:pPr>
+        <w:rPr>
+          <w:sz w:val="28"/>
+          <w:szCs w:val="28"/>
+        </w:rPr>
+      </w:pPr>
+      <w:r>
+        <w:rPr>
+          <w:sz w:val="28"/>
+          <w:szCs w:val="28"/>
+        </w:rPr>
+        <w:t>X(</w:t>
+      </w:r>
+      <w:proofErr w:type="gramStart"/>
+      <w:r>
+        <w:rPr>
+          <w:sz w:val="28"/>
+          <w:szCs w:val="28"/>
+        </w:rPr>
+        <w:t>uppercase)  =</w:t>
+      </w:r>
+      <w:proofErr w:type="gramEnd"/>
+      <w:r>
+        <w:rPr>
+          <w:sz w:val="28"/>
+          <w:szCs w:val="28"/>
+        </w:rPr>
+        <w:t xml:space="preserve"> “input” variable (also called a feature or an input feature)</w:t>
+      </w:r>
+    </w:p>
+    <w:p>
+      <w:pPr>
+        <w:rPr>
+          <w:sz w:val="28"/>
+          <w:szCs w:val="28"/>
+        </w:rPr>
+      </w:pPr>
+      <w:r>
+        <w:rPr>
+          <w:sz w:val="28"/>
+          <w:szCs w:val="28"/>
+        </w:rPr>
+        <w:t>y(lowercase) = “output” variable (also called a target variable)</w:t>
+      </w:r>
+    </w:p>
+    <w:p>
+      <w:pPr>
+        <w:rPr>
+          <w:sz w:val="28"/>
+          <w:szCs w:val="28"/>
+        </w:rPr>
+      </w:pPr>
+      <w:r>
+        <w:rPr>
+          <w:sz w:val="28"/>
+          <w:szCs w:val="28"/>
+        </w:rPr>
+        <w:t>m(lowercase) = total number of training examples (total number of rows)</w:t>
+      </w:r>
+    </w:p>
+    <w:p>
+      <w:pPr>
+        <w:rPr>
+          <w:sz w:val="28"/>
+          <w:szCs w:val="28"/>
+        </w:rPr>
+      </w:pPr>
+      <w:r>
+        <w:rPr>
+          <w:sz w:val="28"/>
+          <w:szCs w:val="28"/>
+        </w:rPr>
+        <w:t>(</w:t>
+      </w:r>
+      <w:proofErr w:type="spellStart"/>
+      <w:proofErr w:type="gramStart"/>
+      <w:r>
+        <w:rPr>
+          <w:sz w:val="28"/>
+          <w:szCs w:val="28"/>
+        </w:rPr>
+        <w:t>X,y</w:t>
+      </w:r>
+      <w:proofErr w:type="spellEnd"/>
+      <w:proofErr w:type="gramEnd"/>
+      <w:r>
+        <w:rPr>
+          <w:sz w:val="28"/>
+          <w:szCs w:val="28"/>
+        </w:rPr>
+        <w:t>) = Single training example (now basically this is referring to every example in a dataset, to specifically select a training example. We can use something like this:</w:t>
+      </w:r>
+    </w:p>
+    <w:p>
+      <w:pPr>
+        <w:rPr>
+          <w:sz w:val="28"/>
+          <w:szCs w:val="28"/>
+        </w:rPr>
+      </w:pPr>
+      <w:proofErr w:type="gramStart"/>
+      <w:r>
+        <w:rPr>
+          <w:sz w:val="28"/>
+          <w:szCs w:val="28"/>
+        </w:rPr>
+        <w:t>( x</w:t>
+      </w:r>
+      <w:proofErr w:type="gramEnd"/>
+      <w:r>
+        <w:rPr>
+          <w:sz w:val="28"/>
+          <w:szCs w:val="28"/>
+          <w:vertAlign w:val="superscript"/>
+        </w:rPr>
+        <w:t>(</w:t>
+      </w:r>
+      <w:proofErr w:type="spellStart"/>
+      <w:r>
+        <w:rPr>
+          <w:sz w:val="28"/>
+          <w:szCs w:val="28"/>
+          <w:vertAlign w:val="superscript"/>
+        </w:rPr>
+        <w:t>i</w:t>
+      </w:r>
+      <w:proofErr w:type="spellEnd"/>
+      <w:r>
+        <w:rPr>
+          <w:sz w:val="28"/>
+          <w:szCs w:val="28"/>
+          <w:vertAlign w:val="superscript"/>
+        </w:rPr>
+        <w:t>)</w:t>
+      </w:r>
+      <w:r>
+        <w:rPr>
+          <w:sz w:val="28"/>
+          <w:szCs w:val="28"/>
+        </w:rPr>
+        <w:t xml:space="preserve"> , y</w:t>
+      </w:r>
+      <w:r>
+        <w:rPr>
+          <w:sz w:val="28"/>
+          <w:szCs w:val="28"/>
+          <w:vertAlign w:val="superscript"/>
+        </w:rPr>
+        <w:t>(</w:t>
+      </w:r>
+      <w:proofErr w:type="spellStart"/>
+      <w:r>
+        <w:rPr>
+          <w:sz w:val="28"/>
+          <w:szCs w:val="28"/>
+          <w:vertAlign w:val="superscript"/>
+        </w:rPr>
+        <w:t>i</w:t>
+      </w:r>
+      <w:proofErr w:type="spellEnd"/>
+      <w:r>
+        <w:rPr>
+          <w:sz w:val="28"/>
+          <w:szCs w:val="28"/>
+          <w:vertAlign w:val="superscript"/>
+        </w:rPr>
+        <w:t>)</w:t>
+      </w:r>
+      <w:r>
+        <w:rPr>
+          <w:sz w:val="28"/>
+          <w:szCs w:val="28"/>
+        </w:rPr>
+        <w:t xml:space="preserve"> ) = </w:t>
+      </w:r>
+      <w:proofErr w:type="spellStart"/>
+      <w:r>
+        <w:rPr>
+          <w:sz w:val="28"/>
+          <w:szCs w:val="28"/>
+        </w:rPr>
+        <w:t>i</w:t>
+      </w:r>
+      <w:r>
+        <w:rPr>
+          <w:sz w:val="28"/>
+          <w:szCs w:val="28"/>
+          <w:vertAlign w:val="superscript"/>
+        </w:rPr>
+        <w:t>th</w:t>
+      </w:r>
+      <w:proofErr w:type="spellEnd"/>
+      <w:r>
+        <w:rPr>
+          <w:sz w:val="28"/>
+          <w:szCs w:val="28"/>
+        </w:rPr>
+        <w:t xml:space="preserve"> training example ( the I in superscript is not an exponentiation, its just refers to a specific row which is a training example.</w:t>
+      </w:r>
+    </w:p>
+    <w:p>
+      <w:pPr>
+        <w:rPr>
+          <w:sz w:val="28"/>
+          <w:szCs w:val="28"/>
+        </w:rPr>
+      </w:pPr>
+    </w:p>
+    <w:p>
+      <w:pPr>
+        <w:rPr>
+          <w:sz w:val="28"/>
+          <w:szCs w:val="28"/>
+        </w:rPr>
+      </w:pPr>
+    </w:p>
+    <w:p>
+      <w:pPr>
+        <w:rPr>
+          <w:sz w:val="28"/>
+          <w:szCs w:val="28"/>
+        </w:rPr>
+      </w:pPr>
+    </w:p>
+    <w:p>
+      <w:pPr>
+        <w:rPr>
+          <w:sz w:val="28"/>
+          <w:szCs w:val="28"/>
+        </w:rPr>
+      </w:pPr>
+    </w:p>
+    <w:p>
+      <w:pPr>
+        <w:rPr>
+          <w:sz w:val="28"/>
+          <w:szCs w:val="28"/>
+        </w:rPr>
+      </w:pPr>
+    </w:p>
+    <w:p>
+      <w:pPr>
+        <w:rPr>
+          <w:sz w:val="28"/>
+          <w:szCs w:val="28"/>
+        </w:rPr>
+      </w:pPr>
+    </w:p>
+    <w:p>
+      <w:pPr>
+        <w:rPr>
+          <w:sz w:val="28"/>
+          <w:szCs w:val="28"/>
+        </w:rPr>
+      </w:pPr>
+    </w:p>
+    <w:p>
+      <w:pPr>
+        <w:rPr>
+          <w:sz w:val="28"/>
+          <w:szCs w:val="28"/>
+        </w:rPr>
+      </w:pPr>
+    </w:p>
+    <w:p>
+      <w:pPr>
+        <w:rPr>
+          <w:sz w:val="28"/>
+          <w:szCs w:val="28"/>
+        </w:rPr>
+      </w:pPr>
+    </w:p>
+    <w:p>
+      <w:pPr>
+        <w:rPr>
+          <w:sz w:val="28"/>
+          <w:szCs w:val="28"/>
+        </w:rPr>
+      </w:pPr>
+    </w:p>
+    <w:p>
+      <w:pPr>
+        <w:rPr>
+          <w:sz w:val="28"/>
+          <w:szCs w:val="28"/>
+        </w:rPr>
+      </w:pPr>
+    </w:p>
+    <w:p>
+      <w:pPr>
+        <w:rPr>
+          <w:b/>
+          <w:bCs/>
+          <w:sz w:val="36"/>
+          <w:szCs w:val="36"/>
+          <w:u w:val="single"/>
+        </w:rPr>
+      </w:pPr>
+      <w:r>
+        <w:rPr>
+          <w:b/>
+          <w:bCs/>
+          <w:sz w:val="36"/>
+          <w:szCs w:val="36"/>
+          <w:u w:val="single"/>
+        </w:rPr>
+        <w:lastRenderedPageBreak/>
+        <w:t xml:space="preserve">Linear regression model part </w:t>
+      </w:r>
+      <w:r>
+        <w:rPr>
+          <w:b/>
+          <w:bCs/>
+          <w:sz w:val="36"/>
+          <w:szCs w:val="36"/>
+          <w:u w:val="single"/>
+        </w:rPr>
+        <w:t>2</w:t>
+      </w:r>
+      <w:r>
+        <w:rPr>
+          <w:b/>
+          <w:bCs/>
+          <w:sz w:val="36"/>
+          <w:szCs w:val="36"/>
+        </w:rPr>
+        <w:t>:</w:t>
+      </w:r>
+      <w:r>
+        <w:rPr>
+          <w:b/>
+          <w:bCs/>
+          <w:sz w:val="36"/>
+          <w:szCs w:val="36"/>
+          <w:u w:val="single"/>
+        </w:rPr>
+        <w:t xml:space="preserve"> </w:t>
+      </w:r>
+    </w:p>
+    <w:p>
+      <w:pPr>
+        <w:rPr>
+          <w:sz w:val="28"/>
+          <w:szCs w:val="28"/>
+        </w:rPr>
+      </w:pPr>
+      <w:r>
+        <w:rPr>
+          <w:sz w:val="28"/>
+          <w:szCs w:val="28"/>
+        </w:rPr>
+        <w:tab/>
+        <w:t xml:space="preserve">To train the model, we feed the training </w:t>
+      </w:r>
+      <w:proofErr w:type="gramStart"/>
+      <w:r>
+        <w:rPr>
+          <w:sz w:val="28"/>
+          <w:szCs w:val="28"/>
+        </w:rPr>
+        <w:t>data( features</w:t>
+      </w:r>
+      <w:proofErr w:type="gramEnd"/>
+      <w:r>
+        <w:rPr>
+          <w:sz w:val="28"/>
+          <w:szCs w:val="28"/>
+        </w:rPr>
+        <w:t xml:space="preserve"> and targets ) to our learning algorithm, then our supervised learning algorithm will produce some function. We denote this function as lowercase </w:t>
+      </w:r>
+      <w:proofErr w:type="gramStart"/>
+      <w:r>
+        <w:rPr>
+          <w:b/>
+          <w:bCs/>
+          <w:sz w:val="28"/>
+          <w:szCs w:val="28"/>
+        </w:rPr>
+        <w:t>“ f</w:t>
+      </w:r>
+      <w:proofErr w:type="gramEnd"/>
+      <w:r>
+        <w:rPr>
+          <w:b/>
+          <w:bCs/>
+          <w:sz w:val="28"/>
+          <w:szCs w:val="28"/>
+        </w:rPr>
+        <w:t xml:space="preserve"> “, </w:t>
+      </w:r>
+      <w:r>
+        <w:rPr>
+          <w:sz w:val="28"/>
+          <w:szCs w:val="28"/>
+        </w:rPr>
+        <w:t xml:space="preserve">where f stands for function. Historically, this function used to </w:t>
+      </w:r>
+      <w:proofErr w:type="gramStart"/>
+      <w:r>
+        <w:rPr>
+          <w:sz w:val="28"/>
+          <w:szCs w:val="28"/>
+        </w:rPr>
+        <w:t>called</w:t>
+      </w:r>
+      <w:proofErr w:type="gramEnd"/>
+      <w:r>
+        <w:rPr>
+          <w:sz w:val="28"/>
+          <w:szCs w:val="28"/>
+        </w:rPr>
+        <w:t xml:space="preserve"> a </w:t>
+      </w:r>
+      <w:r>
+        <w:rPr>
+          <w:b/>
+          <w:bCs/>
+          <w:sz w:val="28"/>
+          <w:szCs w:val="28"/>
+        </w:rPr>
+        <w:t>Hypothesis</w:t>
+      </w:r>
+      <w:r>
+        <w:rPr>
+          <w:sz w:val="28"/>
+          <w:szCs w:val="28"/>
+        </w:rPr>
+        <w:t xml:space="preserve">. The job with f is to take a new input x and output and estimate or a prediction which we can call ^y, (y-hat) like a letter y and above it there is a little hat </w:t>
+      </w:r>
+      <w:proofErr w:type="gramStart"/>
+      <w:r>
+        <w:rPr>
+          <w:sz w:val="28"/>
+          <w:szCs w:val="28"/>
+        </w:rPr>
+        <w:t>( ^</w:t>
+      </w:r>
+      <w:proofErr w:type="gramEnd"/>
+      <w:r>
+        <w:rPr>
+          <w:sz w:val="28"/>
+          <w:szCs w:val="28"/>
+        </w:rPr>
+        <w:t xml:space="preserve"> ), y-hat is the prediction or prediction for y. The function f is called the model. </w:t>
+      </w:r>
+      <w:proofErr w:type="gramStart"/>
+      <w:r>
+        <w:rPr>
+          <w:sz w:val="28"/>
+          <w:szCs w:val="28"/>
+        </w:rPr>
+        <w:t>So</w:t>
+      </w:r>
+      <w:proofErr w:type="gramEnd"/>
+      <w:r>
+        <w:rPr>
+          <w:sz w:val="28"/>
+          <w:szCs w:val="28"/>
+        </w:rPr>
+        <w:t xml:space="preserve"> X is the input feature and the output of that model is the prediction, y-hat. The model’s prediction is the estimated value of y. When symbol is just the letter y, </w:t>
+      </w:r>
+      <w:proofErr w:type="gramStart"/>
+      <w:r>
+        <w:rPr>
+          <w:sz w:val="28"/>
+          <w:szCs w:val="28"/>
+        </w:rPr>
+        <w:t>than</w:t>
+      </w:r>
+      <w:proofErr w:type="gramEnd"/>
+      <w:r>
+        <w:rPr>
+          <w:sz w:val="28"/>
+          <w:szCs w:val="28"/>
+        </w:rPr>
+        <w:t xml:space="preserve"> that refers to the target, which is the actual true value in the training set. In contrast, y-hat is an estimate it may or may not be the actual value. </w:t>
+      </w:r>
+    </w:p>
+    <w:p>
+      <w:pPr>
+        <w:rPr>
+          <w:sz w:val="28"/>
+          <w:szCs w:val="28"/>
+        </w:rPr>
+      </w:pPr>
+      <w:r>
+        <w:rPr>
+          <w:sz w:val="28"/>
+          <w:szCs w:val="28"/>
+        </w:rPr>
+        <w:t xml:space="preserve">So let’s say you are to predict a value which is unknown and you know the input </w:t>
+      </w:r>
+      <w:proofErr w:type="gramStart"/>
+      <w:r>
+        <w:rPr>
+          <w:sz w:val="28"/>
+          <w:szCs w:val="28"/>
+        </w:rPr>
+        <w:t>variable ,</w:t>
+      </w:r>
+      <w:proofErr w:type="gramEnd"/>
+      <w:r>
+        <w:rPr>
+          <w:sz w:val="28"/>
+          <w:szCs w:val="28"/>
+        </w:rPr>
+        <w:t xml:space="preserve"> then your function will take an input x and outputs the y which is the estimated that is the prediction of what the true price will be. When we design a learning algorithm, key question is how we are going to represent the function </w:t>
+      </w:r>
+      <w:r>
+        <w:rPr>
+          <w:b/>
+          <w:bCs/>
+          <w:sz w:val="28"/>
+          <w:szCs w:val="28"/>
+        </w:rPr>
+        <w:t>f</w:t>
+      </w:r>
+      <w:r>
+        <w:rPr>
+          <w:sz w:val="28"/>
+          <w:szCs w:val="28"/>
+        </w:rPr>
+        <w:t>?</w:t>
+      </w:r>
+    </w:p>
+    <w:p>
+      <w:pPr>
+        <w:rPr>
+          <w:sz w:val="28"/>
+          <w:szCs w:val="28"/>
+        </w:rPr>
+      </w:pPr>
+      <w:r>
+        <w:rPr>
+          <w:sz w:val="28"/>
+          <w:szCs w:val="28"/>
+        </w:rPr>
+        <w:t>What is the formula we’re going to use to compute f?</w:t>
+      </w:r>
+      <w:r>
+        <w:rPr>
+          <w:sz w:val="28"/>
+          <w:szCs w:val="28"/>
+        </w:rPr>
+        <w:br/>
+        <w:t xml:space="preserve">For now, let’s stick with f being a straight line. </w:t>
+      </w:r>
+    </w:p>
+    <w:p>
+      <w:pPr>
+        <w:rPr>
+          <w:b/>
+          <w:bCs/>
+          <w:sz w:val="28"/>
+          <w:szCs w:val="28"/>
+        </w:rPr>
+      </w:pPr>
+      <w:r>
+        <w:rPr>
+          <w:b/>
+          <w:bCs/>
+          <w:sz w:val="28"/>
+          <w:szCs w:val="28"/>
+        </w:rPr>
+        <w:t>How to represent a function(f)?</w:t>
+      </w:r>
+    </w:p>
+    <w:p>
+      <w:pPr>
+        <w:rPr>
+          <w:sz w:val="28"/>
+          <w:szCs w:val="28"/>
+        </w:rPr>
+      </w:pPr>
+      <w:r>
+        <w:rPr>
+          <w:sz w:val="28"/>
+          <w:szCs w:val="28"/>
+        </w:rPr>
+        <w:t xml:space="preserve">Your function can be written </w:t>
+      </w:r>
+      <w:proofErr w:type="gramStart"/>
+      <w:r>
+        <w:rPr>
+          <w:sz w:val="28"/>
+          <w:szCs w:val="28"/>
+        </w:rPr>
+        <w:t>as :</w:t>
+      </w:r>
+      <w:proofErr w:type="gramEnd"/>
+    </w:p>
+    <w:p>
+      <w:pPr>
+        <w:jc w:val="center"/>
+        <w:rPr>
+          <w:sz w:val="28"/>
+          <w:szCs w:val="28"/>
+        </w:rPr>
+      </w:pPr>
+      <w:r>
+        <w:rPr>
+          <w:sz w:val="28"/>
+          <w:szCs w:val="28"/>
+        </w:rPr>
+        <w:t xml:space="preserve">f </w:t>
+      </w:r>
+      <w:proofErr w:type="spellStart"/>
+      <w:proofErr w:type="gramStart"/>
+      <w:r>
+        <w:rPr>
+          <w:sz w:val="28"/>
+          <w:szCs w:val="28"/>
+          <w:vertAlign w:val="subscript"/>
+        </w:rPr>
+        <w:t>w,b</w:t>
+      </w:r>
+      <w:proofErr w:type="spellEnd"/>
+      <w:proofErr w:type="gramEnd"/>
+      <w:r>
+        <w:rPr>
+          <w:sz w:val="28"/>
+          <w:szCs w:val="28"/>
+        </w:rPr>
+        <w:t>(x)</w:t>
+      </w:r>
+      <w:r>
+        <w:rPr>
+          <w:sz w:val="28"/>
+          <w:szCs w:val="28"/>
+          <w:vertAlign w:val="subscript"/>
+        </w:rPr>
+        <w:t xml:space="preserve"> </w:t>
+      </w:r>
+      <w:r>
+        <w:rPr>
+          <w:sz w:val="28"/>
+          <w:szCs w:val="28"/>
+        </w:rPr>
+        <w:t xml:space="preserve">= </w:t>
+      </w:r>
+      <w:proofErr w:type="spellStart"/>
+      <w:r>
+        <w:rPr>
+          <w:sz w:val="28"/>
+          <w:szCs w:val="28"/>
+        </w:rPr>
+        <w:t>wX</w:t>
+      </w:r>
+      <w:proofErr w:type="spellEnd"/>
+      <w:r>
+        <w:rPr>
+          <w:sz w:val="28"/>
+          <w:szCs w:val="28"/>
+        </w:rPr>
+        <w:t xml:space="preserve"> + b</w:t>
+      </w:r>
+    </w:p>
+    <w:p>
+      <w:pPr>
+        <w:jc w:val="center"/>
+        <w:rPr>
+          <w:sz w:val="28"/>
+          <w:szCs w:val="28"/>
+        </w:rPr>
+      </w:pPr>
+      <w:r>
+        <w:rPr>
+          <w:sz w:val="28"/>
+          <w:szCs w:val="28"/>
+        </w:rPr>
+        <w:t xml:space="preserve">I can also write f(x) = </w:t>
+      </w:r>
+      <w:proofErr w:type="spellStart"/>
+      <w:r>
+        <w:rPr>
+          <w:sz w:val="28"/>
+          <w:szCs w:val="28"/>
+        </w:rPr>
+        <w:t>wX</w:t>
+      </w:r>
+      <w:proofErr w:type="spellEnd"/>
+      <w:r>
+        <w:rPr>
+          <w:sz w:val="28"/>
+          <w:szCs w:val="28"/>
+        </w:rPr>
+        <w:t xml:space="preserve"> + b </w:t>
+      </w:r>
+    </w:p>
+    <w:p>
+      <w:pPr>
+        <w:jc w:val="center"/>
+        <w:rPr>
+          <w:sz w:val="28"/>
+          <w:szCs w:val="28"/>
+        </w:rPr>
+      </w:pPr>
+      <w:r>
+        <w:rPr>
+          <w:sz w:val="28"/>
+          <w:szCs w:val="28"/>
+        </w:rPr>
+        <w:t>Without explicitly writing w and b as subscript.</w:t>
+      </w:r>
+    </w:p>
+    <w:p>
+      <w:pPr>
+        <w:rPr>
+          <w:sz w:val="28"/>
+          <w:szCs w:val="28"/>
+        </w:rPr>
+      </w:pPr>
+      <w:r>
+        <w:rPr>
+          <w:sz w:val="28"/>
+          <w:szCs w:val="28"/>
+        </w:rPr>
+        <w:t xml:space="preserve">The value of w and b will determine the prediction y-hat based on the input feature X. This means f will take an input and depending on the values of w and b f will output some value of a prediction y-hat. </w:t>
+      </w:r>
+    </w:p>
+    <w:p>
+      <w:pPr>
+        <w:rPr>
+          <w:sz w:val="28"/>
+          <w:szCs w:val="28"/>
+        </w:rPr>
+      </w:pPr>
+    </w:p>
+    <w:p>
+      <w:pPr>
+        <w:rPr>
+          <w:sz w:val="28"/>
+          <w:szCs w:val="28"/>
+        </w:rPr>
+      </w:pPr>
+    </w:p>
+    <w:p>
+      <w:pPr>
+        <w:rPr>
+          <w:sz w:val="28"/>
+          <w:szCs w:val="28"/>
+        </w:rPr>
+      </w:pPr>
+      <w:r>
+        <w:rPr>
+          <w:sz w:val="28"/>
+          <w:szCs w:val="28"/>
+        </w:rPr>
+        <w:lastRenderedPageBreak/>
+        <w:t>The straight line that pass through the data points in visualization is a linear function which is f(x</w:t>
+      </w:r>
+      <w:proofErr w:type="gramStart"/>
+      <w:r>
+        <w:rPr>
+          <w:sz w:val="28"/>
+          <w:szCs w:val="28"/>
+        </w:rPr>
+        <w:t>)  =</w:t>
+      </w:r>
+      <w:proofErr w:type="gramEnd"/>
+      <w:r>
+        <w:rPr>
+          <w:sz w:val="28"/>
+          <w:szCs w:val="28"/>
+        </w:rPr>
+        <w:t xml:space="preserve"> </w:t>
+      </w:r>
+      <w:proofErr w:type="spellStart"/>
+      <w:r>
+        <w:rPr>
+          <w:sz w:val="28"/>
+          <w:szCs w:val="28"/>
+        </w:rPr>
+        <w:t>wX</w:t>
+      </w:r>
+      <w:proofErr w:type="spellEnd"/>
+      <w:r>
+        <w:rPr>
+          <w:sz w:val="28"/>
+          <w:szCs w:val="28"/>
+        </w:rPr>
+        <w:t xml:space="preserve"> + b</w:t>
+      </w:r>
+    </w:p>
+    <w:p>
+      <w:pPr>
+        <w:jc w:val="center"/>
+        <w:rPr>
+          <w:sz w:val="28"/>
+          <w:szCs w:val="28"/>
+        </w:rPr>
+      </w:pPr>
+      <w:r>
+        <w:rPr>
+          <w:sz w:val="28"/>
+          <w:szCs w:val="28"/>
+        </w:rPr>
+        <w:drawing>
+          <wp:inline distT="0" distB="0" distL="0" distR="0" wp14:anchorId="163707FB" wp14:editId="0636BBDA">
+            <wp:extent cx="4678680" cy="1734511"/>
+            <wp:effectExtent l="0" t="0" r="7620" b="0"/>
+            <wp:docPr id="1795381049" name="Picture 1"/>
+            <wp:cNvGraphicFramePr>
+              <a:graphicFrameLocks xmlns:a="http://schemas.openxmlformats.org/drawingml/2006/main" noChangeAspect="1"/>
+            </wp:cNvGraphicFramePr>
+            <a:graphic xmlns:a="http://schemas.openxmlformats.org/drawingml/2006/main">
+              <a:graphicData uri="http://schemas.openxmlformats.org/drawingml/2006/picture">
+                <pic:pic xmlns:pic="http://schemas.openxmlformats.org/drawingml/2006/picture">
+                  <pic:nvPicPr>
+                    <pic:cNvPr id="1795381049" name=""/>
+                    <pic:cNvPicPr/>
+                  </pic:nvPicPr>
+                  <pic:blipFill>
+                    <a:blip r:embed="rId8"/>
+                    <a:stretch>
+                      <a:fillRect/>
+                    </a:stretch>
+                  </pic:blipFill>
+                  <pic:spPr>
+                    <a:xfrm>
+                      <a:off x="0" y="0"/>
+                      <a:ext cx="4682357" cy="1735874"/>
+                    </a:xfrm>
+                    <a:prstGeom prst="rect">
+                      <a:avLst/>
+                    </a:prstGeom>
+                  </pic:spPr>
+                </pic:pic>
+              </a:graphicData>
+            </a:graphic>
+          </wp:inline>
+        </w:drawing>
+      </w:r>
+    </w:p>
+    <w:p>
+      <w:pPr>
+        <w:rPr>
+          <w:sz w:val="28"/>
+          <w:szCs w:val="28"/>
+        </w:rPr>
+      </w:pPr>
+    </w:p>
+    <w:p>
+      <w:pPr>
+        <w:rPr>
+          <w:sz w:val="28"/>
+          <w:szCs w:val="28"/>
+        </w:rPr>
+      </w:pPr>
+      <w:r>
+        <w:rPr>
+          <w:sz w:val="28"/>
+          <w:szCs w:val="28"/>
+        </w:rPr>
+        <w:t>Here's what this function is doing, it's making predictions for the value of y using a</w:t>
+      </w:r>
+      <w:r>
+        <w:rPr>
+          <w:sz w:val="28"/>
+          <w:szCs w:val="28"/>
+        </w:rPr>
+        <w:t xml:space="preserve"> </w:t>
+      </w:r>
+      <w:r>
+        <w:rPr>
+          <w:sz w:val="28"/>
+          <w:szCs w:val="28"/>
+        </w:rPr>
+        <w:t>streamline function of x. You may ask, why are we choosing a linear function, where linear function is just a fancy term for a straight line instead of some non-linear function like a curve or a parabola? Well, sometimes you want</w:t>
+      </w:r>
+      <w:r>
+        <w:rPr>
+          <w:sz w:val="28"/>
+          <w:szCs w:val="28"/>
+        </w:rPr>
+        <w:t xml:space="preserve"> </w:t>
+      </w:r>
+      <w:r>
+        <w:rPr>
+          <w:sz w:val="28"/>
+          <w:szCs w:val="28"/>
+        </w:rPr>
+        <w:t>to fit more complex non-linear functions as well, like a curve like this. But since this linear function is relatively simple and easy to work with, let's use a line as a foundation that will eventually help you to get to more complex models that are</w:t>
+      </w:r>
+      <w:r>
+        <w:rPr>
+          <w:sz w:val="28"/>
+          <w:szCs w:val="28"/>
+        </w:rPr>
+        <w:t xml:space="preserve"> </w:t>
+      </w:r>
+      <w:r>
+        <w:rPr>
+          <w:sz w:val="28"/>
+          <w:szCs w:val="28"/>
+        </w:rPr>
+        <w:t xml:space="preserve">non-linear. This particular model has a name, it's called </w:t>
+      </w:r>
+      <w:r>
+        <w:rPr>
+          <w:b/>
+          <w:bCs/>
+          <w:sz w:val="28"/>
+          <w:szCs w:val="28"/>
+        </w:rPr>
+        <w:t>linear regression.</w:t>
+      </w:r>
+      <w:r>
+        <w:rPr>
+          <w:sz w:val="28"/>
+          <w:szCs w:val="28"/>
+        </w:rPr>
+        <w:t> </w:t>
+      </w:r>
+    </w:p>
+    <w:p>
+      <w:pPr>
+        <w:jc w:val="center"/>
+        <w:rPr>
+          <w:sz w:val="28"/>
+          <w:szCs w:val="28"/>
+        </w:rPr>
+      </w:pPr>
+      <w:r>
+        <w:rPr>
+          <w:sz w:val="28"/>
+          <w:szCs w:val="28"/>
+        </w:rPr>
+        <w:drawing>
+          <wp:inline distT="0" distB="0" distL="0" distR="0" wp14:anchorId="194E7199" wp14:editId="700CA036">
+            <wp:extent cx="3863340" cy="1939925"/>
+            <wp:effectExtent l="0" t="0" r="3810" b="3175"/>
+            <wp:docPr id="148411647" name="Picture 1"/>
+            <wp:cNvGraphicFramePr>
+              <a:graphicFrameLocks xmlns:a="http://schemas.openxmlformats.org/drawingml/2006/main" noChangeAspect="1"/>
+            </wp:cNvGraphicFramePr>
+            <a:graphic xmlns:a="http://schemas.openxmlformats.org/drawingml/2006/main">
+              <a:graphicData uri="http://schemas.openxmlformats.org/drawingml/2006/picture">
+                <pic:pic xmlns:pic="http://schemas.openxmlformats.org/drawingml/2006/picture">
+                  <pic:nvPicPr>
+                    <pic:cNvPr id="148411647" name=""/>
+                    <pic:cNvPicPr/>
+                  </pic:nvPicPr>
+                  <pic:blipFill>
+                    <a:blip r:embed="rId9"/>
+                    <a:stretch>
+                      <a:fillRect/>
+                    </a:stretch>
+                  </pic:blipFill>
+                  <pic:spPr>
+                    <a:xfrm>
+                      <a:off x="0" y="0"/>
+                      <a:ext cx="3864370" cy="1940442"/>
+                    </a:xfrm>
+                    <a:prstGeom prst="rect">
+                      <a:avLst/>
+                    </a:prstGeom>
+                  </pic:spPr>
+                </pic:pic>
+              </a:graphicData>
+            </a:graphic>
+          </wp:inline>
+        </w:drawing>
+      </w:r>
+    </w:p>
+    <w:p>
+      <w:pPr>
+        <w:jc w:val="center"/>
+        <w:rPr>
+          <w:sz w:val="28"/>
+          <w:szCs w:val="28"/>
+        </w:rPr>
+      </w:pPr>
+      <w:r>
+        <w:rPr>
+          <w:sz w:val="28"/>
+          <w:szCs w:val="28"/>
+        </w:rPr>
+        <w:t>This is linear regression with one variable.</w:t>
+      </w:r>
+    </w:p>
+    <w:p>
+      <w:pPr>
+        <w:rPr>
+          <w:sz w:val="28"/>
+          <w:szCs w:val="28"/>
+        </w:rPr>
+      </w:pPr>
+      <w:r>
+        <w:rPr>
+          <w:sz w:val="28"/>
+          <w:szCs w:val="28"/>
+        </w:rPr>
+        <w:t xml:space="preserve">One variable means there is single input variable or feature x. Another name for a linear model with one variable input is </w:t>
+      </w:r>
+      <w:r>
+        <w:rPr>
+          <w:b/>
+          <w:bCs/>
+          <w:sz w:val="28"/>
+          <w:szCs w:val="28"/>
+        </w:rPr>
+        <w:t>univariate linear regression.</w:t>
+      </w:r>
+      <w:r>
+        <w:rPr>
+          <w:sz w:val="28"/>
+          <w:szCs w:val="28"/>
+        </w:rPr>
+        <w:t xml:space="preserve"> Where </w:t>
+      </w:r>
+      <w:proofErr w:type="spellStart"/>
+      <w:r>
+        <w:rPr>
+          <w:sz w:val="28"/>
+          <w:szCs w:val="28"/>
+        </w:rPr>
+        <w:t>uni</w:t>
+      </w:r>
+      <w:proofErr w:type="spellEnd"/>
+      <w:r>
+        <w:rPr>
+          <w:sz w:val="28"/>
+          <w:szCs w:val="28"/>
+        </w:rPr>
+        <w:t xml:space="preserve"> means one in </w:t>
+      </w:r>
+      <w:proofErr w:type="spellStart"/>
+      <w:r>
+        <w:rPr>
+          <w:sz w:val="28"/>
+          <w:szCs w:val="28"/>
+        </w:rPr>
+        <w:t>latin</w:t>
+      </w:r>
+      <w:proofErr w:type="spellEnd"/>
+      <w:r>
+        <w:rPr>
+          <w:sz w:val="28"/>
+          <w:szCs w:val="28"/>
+        </w:rPr>
+        <w:t xml:space="preserve"> and where variate means variable. </w:t>
+      </w:r>
+    </w:p>
+    <w:p>
+      <w:pPr>
+        <w:rPr>
+          <w:sz w:val="28"/>
+          <w:szCs w:val="28"/>
+        </w:rPr>
+      </w:pPr>
+      <w:r>
+        <w:rPr>
+          <w:sz w:val="28"/>
+          <w:szCs w:val="28"/>
+        </w:rPr>
+        <w:t>Simple y is used to denote the output or “target” variable.</w:t>
+      </w:r>
+    </w:p>
+    <w:p>
+      <w:pPr>
+        <w:rPr>
+          <w:sz w:val="28"/>
+          <w:szCs w:val="28"/>
+        </w:rPr>
+      </w:pPr>
     </w:p>
     <w:sectPr>
       <w:pgSz w:w="12240" w:h="15840"/>

</xml_diff>